<commit_message>
feat(DecisionReward): update export word Add type to file word
</commit_message>
<xml_diff>
--- a/src/storage/app/word-exporter/templates/decision_reward.docx
+++ b/src/storage/app/word-exporter/templates/decision_reward.docx
@@ -99,18 +99,24 @@
         <w:jc w:val="both"/>
         <w:rPr>
           <w:position w:val="0"/>
-          <w:sz w:val="22"/>
-          <w:sz w:val="20"/>
-          <w:szCs w:val="20"/>
-          <w:vertAlign w:val="baseline"/>
-        </w:rPr>
-      </w:pPr>
-      <w:r>
-        <w:rPr/>
+          <w:sz w:val="20"/>
+          <w:sz w:val="20"/>
+          <w:szCs w:val="20"/>
+          <w:vertAlign w:val="baseline"/>
+        </w:rPr>
+      </w:pPr>
+      <w:r>
+        <w:rPr>
+          <w:position w:val="0"/>
+          <w:sz w:val="20"/>
+          <w:sz w:val="20"/>
+          <w:szCs w:val="20"/>
+          <w:vertAlign w:val="baseline"/>
+        </w:rPr>
         <mc:AlternateContent>
           <mc:Choice Requires="wps">
             <w:drawing>
-              <wp:anchor behindDoc="0" distT="4445" distB="4445" distL="4445" distR="4445" simplePos="0" locked="0" layoutInCell="0" allowOverlap="1" relativeHeight="3">
+              <wp:anchor behindDoc="0" distT="0" distB="0" distL="0" distR="0" simplePos="0" locked="0" layoutInCell="1" allowOverlap="1" relativeHeight="3">
                 <wp:simplePos x="0" y="0"/>
                 <wp:positionH relativeFrom="column">
                   <wp:posOffset>3505200</wp:posOffset>
@@ -118,7 +124,7 @@
                 <wp:positionV relativeFrom="paragraph">
                   <wp:posOffset>20320</wp:posOffset>
                 </wp:positionV>
-                <wp:extent cx="1649730" cy="1270"/>
+                <wp:extent cx="1650365" cy="1905"/>
                 <wp:effectExtent l="0" t="0" r="0" b="0"/>
                 <wp:wrapNone/>
                 <wp:docPr id="1" name="Image2"/>
@@ -129,7 +135,7 @@
                       <wps:spPr>
                         <a:xfrm>
                           <a:off x="0" y="0"/>
-                          <a:ext cx="1649160" cy="720"/>
+                          <a:ext cx="1649880" cy="1440"/>
                         </a:xfrm>
                         <a:custGeom>
                           <a:avLst/>
@@ -148,7 +154,7 @@
                           </a:pathLst>
                         </a:custGeom>
                         <a:noFill/>
-                        <a:ln cap="sq" w="9525">
+                        <a:ln cap="sq" w="9360">
                           <a:solidFill>
                             <a:srgbClr val="000000"/>
                           </a:solidFill>
@@ -175,7 +181,7 @@
         <mc:AlternateContent>
           <mc:Choice Requires="wps">
             <w:drawing>
-              <wp:anchor behindDoc="0" distT="4445" distB="4445" distL="4445" distR="4445" simplePos="0" locked="0" layoutInCell="0" allowOverlap="1" relativeHeight="4">
+              <wp:anchor behindDoc="0" distT="0" distB="0" distL="0" distR="0" simplePos="0" locked="0" layoutInCell="1" allowOverlap="1" relativeHeight="4">
                 <wp:simplePos x="0" y="0"/>
                 <wp:positionH relativeFrom="column">
                   <wp:posOffset>352425</wp:posOffset>
@@ -183,7 +189,7 @@
                 <wp:positionV relativeFrom="paragraph">
                   <wp:posOffset>29845</wp:posOffset>
                 </wp:positionV>
-                <wp:extent cx="622935" cy="1270"/>
+                <wp:extent cx="623570" cy="1905"/>
                 <wp:effectExtent l="0" t="0" r="0" b="0"/>
                 <wp:wrapNone/>
                 <wp:docPr id="2" name="Image1"/>
@@ -194,7 +200,7 @@
                       <wps:spPr>
                         <a:xfrm>
                           <a:off x="0" y="0"/>
-                          <a:ext cx="622440" cy="720"/>
+                          <a:ext cx="622800" cy="1440"/>
                         </a:xfrm>
                         <a:custGeom>
                           <a:avLst/>
@@ -213,7 +219,7 @@
                           </a:pathLst>
                         </a:custGeom>
                         <a:noFill/>
-                        <a:ln cap="sq" w="9525">
+                        <a:ln cap="sq" w="9360">
                           <a:solidFill>
                             <a:srgbClr val="000000"/>
                           </a:solidFill>
@@ -305,7 +311,44 @@
           <w:shd w:fill="auto" w:val="clear"/>
           <w:vertAlign w:val="baseline"/>
         </w:rPr>
-        <w:t>${decisionNumber}</w:t>
+        <w:t xml:space="preserve">${decisionNumber}               </w:t>
+      </w:r>
+      <w:r>
+        <w:rPr>
+          <w:rFonts w:eastAsia="Arimo" w:cs="Arimo" w:ascii="Arimo" w:hAnsi="Arimo"/>
+          <w:color w:val="FF0000"/>
+          <w:position w:val="0"/>
+          <w:sz w:val="20"/>
+          <w:sz w:val="20"/>
+          <w:szCs w:val="20"/>
+          <w:vertAlign w:val="baseline"/>
+        </w:rPr>
+        <w:t xml:space="preserve">                                                     </w:t>
+      </w:r>
+      <w:r>
+        <w:rPr>
+          <w:rFonts w:eastAsia="Arimo" w:cs="Arimo" w:ascii="Arimo" w:hAnsi="Arimo"/>
+          <w:i/>
+          <w:position w:val="0"/>
+          <w:sz w:val="20"/>
+          <w:sz w:val="20"/>
+          <w:szCs w:val="20"/>
+          <w:vertAlign w:val="baseline"/>
+        </w:rPr>
+        <w:t>TP. Hồ Chí Minh,</w:t>
+      </w:r>
+      <w:r>
+        <w:rPr>
+          <w:rFonts w:eastAsia="Arimo" w:cs="Arimo" w:ascii="Arimo" w:hAnsi="Arimo"/>
+          <w:i/>
+          <w:color w:val="FF0000"/>
+          <w:position w:val="0"/>
+          <w:sz w:val="20"/>
+          <w:sz w:val="20"/>
+          <w:szCs w:val="20"/>
+          <w:vertAlign w:val="baseline"/>
+        </w:rPr>
+        <w:t xml:space="preserve"> </w:t>
       </w:r>
       <w:r>
         <w:rPr>
@@ -325,63 +368,6 @@
           <w:shd w:fill="auto" w:val="clear"/>
           <w:vertAlign w:val="baseline"/>
         </w:rPr>
-        <w:t xml:space="preserve">               </w:t>
-      </w:r>
-      <w:r>
-        <w:rPr>
-          <w:rFonts w:eastAsia="Arimo" w:cs="Arimo" w:ascii="Arimo" w:hAnsi="Arimo"/>
-          <w:color w:val="FF0000"/>
-          <w:position w:val="0"/>
-          <w:sz w:val="20"/>
-          <w:sz w:val="20"/>
-          <w:szCs w:val="20"/>
-          <w:vertAlign w:val="baseline"/>
-        </w:rPr>
-        <w:t xml:space="preserve">                                                     </w:t>
-      </w:r>
-      <w:r>
-        <w:rPr>
-          <w:rFonts w:eastAsia="Arimo" w:cs="Arimo" w:ascii="Arimo" w:hAnsi="Arimo"/>
-          <w:i/>
-          <w:position w:val="0"/>
-          <w:sz w:val="20"/>
-          <w:sz w:val="20"/>
-          <w:szCs w:val="20"/>
-          <w:vertAlign w:val="baseline"/>
-        </w:rPr>
-        <w:t>TP. Hồ Chí Minh,</w:t>
-      </w:r>
-      <w:r>
-        <w:rPr>
-          <w:rFonts w:eastAsia="Arimo" w:cs="Arimo" w:ascii="Arimo" w:hAnsi="Arimo"/>
-          <w:i/>
-          <w:color w:val="FF0000"/>
-          <w:position w:val="0"/>
-          <w:sz w:val="20"/>
-          <w:sz w:val="20"/>
-          <w:szCs w:val="20"/>
-          <w:vertAlign w:val="baseline"/>
-        </w:rPr>
-        <w:t xml:space="preserve"> </w:t>
-      </w:r>
-      <w:r>
-        <w:rPr>
-          <w:rFonts w:eastAsia="Arimo" w:cs="Arimo" w:ascii="Arimo" w:hAnsi="Arimo"/>
-          <w:b w:val="false"/>
-          <w:i w:val="false"/>
-          <w:caps w:val="false"/>
-          <w:smallCaps w:val="false"/>
-          <w:strike w:val="false"/>
-          <w:dstrike w:val="false"/>
-          <w:color w:val="000000"/>
-          <w:position w:val="0"/>
-          <w:sz w:val="20"/>
-          <w:sz w:val="20"/>
-          <w:szCs w:val="20"/>
-          <w:u w:val="none"/>
-          <w:shd w:fill="auto" w:val="clear"/>
-          <w:vertAlign w:val="baseline"/>
-        </w:rPr>
         <w:t>ngày ${dateNow} tháng ${monthNow} năm ${yearNow}</w:t>
       </w:r>
     </w:p>
@@ -481,7 +467,31 @@
           <w:szCs w:val="20"/>
           <w:vertAlign w:val="baseline"/>
         </w:rPr>
-        <w:t>V/v: khen thưởng nhân sự</w:t>
+        <w:t xml:space="preserve">V/v: </w:t>
+      </w:r>
+      <w:r>
+        <w:rPr>
+          <w:rFonts w:eastAsia="Arimo" w:cs="Arimo" w:ascii="Arimo" w:hAnsi="Arimo"/>
+          <w:b/>
+          <w:position w:val="0"/>
+          <w:sz w:val="20"/>
+          <w:sz w:val="20"/>
+          <w:szCs w:val="20"/>
+          <w:vertAlign w:val="baseline"/>
+        </w:rPr>
+        <w:t>${type}</w:t>
+      </w:r>
+      <w:r>
+        <w:rPr>
+          <w:rFonts w:eastAsia="Arimo" w:cs="Arimo" w:ascii="Arimo" w:hAnsi="Arimo"/>
+          <w:b/>
+          <w:position w:val="0"/>
+          <w:sz w:val="20"/>
+          <w:sz w:val="20"/>
+          <w:szCs w:val="20"/>
+          <w:vertAlign w:val="baseline"/>
+        </w:rPr>
+        <w:t xml:space="preserve"> nhân sự</w:t>
       </w:r>
     </w:p>
     <w:p>
@@ -519,7 +529,7 @@
         <mc:AlternateContent>
           <mc:Choice Requires="wps">
             <w:drawing>
-              <wp:anchor behindDoc="0" distT="4445" distB="4445" distL="4445" distR="4445" simplePos="0" locked="0" layoutInCell="0" allowOverlap="1" relativeHeight="2">
+              <wp:anchor behindDoc="0" distT="0" distB="0" distL="0" distR="0" simplePos="0" locked="0" layoutInCell="1" allowOverlap="1" relativeHeight="2">
                 <wp:simplePos x="0" y="0"/>
                 <wp:positionH relativeFrom="column">
                   <wp:posOffset>1981200</wp:posOffset>
@@ -527,7 +537,7 @@
                 <wp:positionV relativeFrom="paragraph">
                   <wp:posOffset>635</wp:posOffset>
                 </wp:positionV>
-                <wp:extent cx="1604645" cy="16510"/>
+                <wp:extent cx="1605280" cy="17145"/>
                 <wp:effectExtent l="0" t="0" r="0" b="0"/>
                 <wp:wrapNone/>
                 <wp:docPr id="3" name="Image3"/>
@@ -538,7 +548,7 @@
                       <wps:spPr>
                         <a:xfrm>
                           <a:off x="0" y="0"/>
-                          <a:ext cx="1604160" cy="15840"/>
+                          <a:ext cx="1604520" cy="16560"/>
                         </a:xfrm>
                         <a:custGeom>
                           <a:avLst/>
@@ -557,7 +567,7 @@
                           </a:pathLst>
                         </a:custGeom>
                         <a:noFill/>
-                        <a:ln w="9525">
+                        <a:ln w="9360">
                           <a:solidFill>
                             <a:srgbClr val="000000"/>
                           </a:solidFill>
@@ -609,7 +619,6 @@
           <w:sz w:val="18"/>
           <w:szCs w:val="18"/>
           <w:u w:val="none"/>
-          <w:shd w:fill="auto" w:val="clear"/>
           <w:vertAlign w:val="baseline"/>
         </w:rPr>
       </w:pPr>
@@ -660,7 +669,6 @@
           <w:sz w:val="18"/>
           <w:szCs w:val="18"/>
           <w:u w:val="none"/>
-          <w:shd w:fill="auto" w:val="clear"/>
           <w:vertAlign w:val="baseline"/>
         </w:rPr>
       </w:pPr>
@@ -711,7 +719,6 @@
           <w:sz w:val="18"/>
           <w:szCs w:val="18"/>
           <w:u w:val="none"/>
-          <w:shd w:fill="auto" w:val="clear"/>
           <w:vertAlign w:val="baseline"/>
         </w:rPr>
       </w:pPr>
@@ -762,7 +769,6 @@
           <w:sz w:val="18"/>
           <w:szCs w:val="18"/>
           <w:u w:val="none"/>
-          <w:shd w:fill="auto" w:val="clear"/>
           <w:vertAlign w:val="baseline"/>
         </w:rPr>
       </w:pPr>
@@ -1719,7 +1725,7 @@
 </file>
 
 <file path=word/numbering.xml><?xml version="1.0" encoding="utf-8"?>
-<w:numbering xmlns:w="http://schemas.openxmlformats.org/wordprocessingml/2006/main" xmlns:o="urn:schemas-microsoft-com:office:office" xmlns:r="http://schemas.openxmlformats.org/officeDocument/2006/relationships" xmlns:v="urn:schemas-microsoft-com:vml" xmlns:mc="http://schemas.openxmlformats.org/markup-compatibility/2006" xmlns:w14="http://schemas.microsoft.com/office/word/2010/wordml" mc:Ignorable="w14">
+<w:numbering xmlns:w="http://schemas.openxmlformats.org/wordprocessingml/2006/main" xmlns:o="urn:schemas-microsoft-com:office:office" xmlns:r="http://schemas.openxmlformats.org/officeDocument/2006/relationships" xmlns:v="urn:schemas-microsoft-com:vml">
   <w:abstractNum w:abstractNumId="1">
     <w:lvl w:ilvl="0">
       <w:numFmt w:val="bullet"/>
@@ -1733,13 +1739,6 @@
       </w:pPr>
       <w:rPr>
         <w:rFonts w:ascii="Times New Roman" w:hAnsi="Times New Roman" w:cs="Times New Roman" w:hint="default"/>
-        <w:vertAlign w:val="baseline"/>
-        <w:position w:val="0"/>
-        <w:sz w:val="20"/>
-        <w:sz w:val="20"/>
-        <w:i w:val="false"/>
-        <w:b w:val="false"/>
-        <w:szCs w:val="20"/>
       </w:rPr>
     </w:lvl>
     <w:lvl w:ilvl="1">
@@ -1997,7 +1996,6 @@
     <w:rPrDefault>
       <w:rPr>
         <w:rFonts w:ascii="Calibri" w:hAnsi="Calibri" w:eastAsia="Calibri" w:cs="Calibri"/>
-        <w:sz w:val="22"/>
         <w:szCs w:val="22"/>
         <w:lang w:val="en-US" w:eastAsia="zh-CN" w:bidi="hi-IN"/>
       </w:rPr>

</xml_diff>

<commit_message>
feat(DecisionReward): update request decision reward
</commit_message>
<xml_diff>
--- a/src/storage/app/word-exporter/templates/decision_reward.docx
+++ b/src/storage/app/word-exporter/templates/decision_reward.docx
@@ -124,7 +124,7 @@
                 <wp:positionV relativeFrom="paragraph">
                   <wp:posOffset>20320</wp:posOffset>
                 </wp:positionV>
-                <wp:extent cx="1650365" cy="1905"/>
+                <wp:extent cx="1652270" cy="3810"/>
                 <wp:effectExtent l="0" t="0" r="0" b="0"/>
                 <wp:wrapNone/>
                 <wp:docPr id="1" name="Image2"/>
@@ -135,7 +135,7 @@
                       <wps:spPr>
                         <a:xfrm>
                           <a:off x="0" y="0"/>
-                          <a:ext cx="1649880" cy="1440"/>
+                          <a:ext cx="1651680" cy="3240"/>
                         </a:xfrm>
                         <a:custGeom>
                           <a:avLst/>
@@ -189,7 +189,7 @@
                 <wp:positionV relativeFrom="paragraph">
                   <wp:posOffset>29845</wp:posOffset>
                 </wp:positionV>
-                <wp:extent cx="623570" cy="1905"/>
+                <wp:extent cx="625475" cy="3810"/>
                 <wp:effectExtent l="0" t="0" r="0" b="0"/>
                 <wp:wrapNone/>
                 <wp:docPr id="2" name="Image1"/>
@@ -200,7 +200,7 @@
                       <wps:spPr>
                         <a:xfrm>
                           <a:off x="0" y="0"/>
-                          <a:ext cx="622800" cy="1440"/>
+                          <a:ext cx="624960" cy="3240"/>
                         </a:xfrm>
                         <a:custGeom>
                           <a:avLst/>
@@ -467,31 +467,7 @@
           <w:szCs w:val="20"/>
           <w:vertAlign w:val="baseline"/>
         </w:rPr>
-        <w:t xml:space="preserve">V/v: </w:t>
-      </w:r>
-      <w:r>
-        <w:rPr>
-          <w:rFonts w:eastAsia="Arimo" w:cs="Arimo" w:ascii="Arimo" w:hAnsi="Arimo"/>
-          <w:b/>
-          <w:position w:val="0"/>
-          <w:sz w:val="20"/>
-          <w:sz w:val="20"/>
-          <w:szCs w:val="20"/>
-          <w:vertAlign w:val="baseline"/>
-        </w:rPr>
-        <w:t>${type}</w:t>
-      </w:r>
-      <w:r>
-        <w:rPr>
-          <w:rFonts w:eastAsia="Arimo" w:cs="Arimo" w:ascii="Arimo" w:hAnsi="Arimo"/>
-          <w:b/>
-          <w:position w:val="0"/>
-          <w:sz w:val="20"/>
-          <w:sz w:val="20"/>
-          <w:szCs w:val="20"/>
-          <w:vertAlign w:val="baseline"/>
-        </w:rPr>
-        <w:t xml:space="preserve"> nhân sự</w:t>
+        <w:t>V/v: ${type} nhân sự</w:t>
       </w:r>
     </w:p>
     <w:p>
@@ -537,7 +513,7 @@
                 <wp:positionV relativeFrom="paragraph">
                   <wp:posOffset>635</wp:posOffset>
                 </wp:positionV>
-                <wp:extent cx="1605280" cy="17145"/>
+                <wp:extent cx="1607185" cy="19050"/>
                 <wp:effectExtent l="0" t="0" r="0" b="0"/>
                 <wp:wrapNone/>
                 <wp:docPr id="3" name="Image3"/>
@@ -548,7 +524,7 @@
                       <wps:spPr>
                         <a:xfrm>
                           <a:off x="0" y="0"/>
-                          <a:ext cx="1604520" cy="16560"/>
+                          <a:ext cx="1606680" cy="18360"/>
                         </a:xfrm>
                         <a:custGeom>
                           <a:avLst/>
@@ -790,7 +766,87 @@
           <w:shd w:fill="auto" w:val="clear"/>
           <w:vertAlign w:val="baseline"/>
         </w:rPr>
-        <w:t>Căn cứ tờ trình của Hiệu trưởng điều hành về việc đề xuất khen thưởng đột xuất nhân sự đã được Giám đốc Điều hành phê duyệt ngày 26/09/2019.</w:t>
+        <w:t xml:space="preserve">Căn cứ tờ trình của Hiệu trưởng điều hành về việc đề xuất </w:t>
+      </w:r>
+      <w:r>
+        <w:rPr>
+          <w:rFonts w:eastAsia="Arimo" w:cs="Arimo" w:ascii="Arimo" w:hAnsi="Arimo"/>
+          <w:b w:val="false"/>
+          <w:i/>
+          <w:caps w:val="false"/>
+          <w:smallCaps w:val="false"/>
+          <w:strike w:val="false"/>
+          <w:dstrike w:val="false"/>
+          <w:color w:val="000000"/>
+          <w:position w:val="0"/>
+          <w:sz w:val="20"/>
+          <w:sz w:val="20"/>
+          <w:szCs w:val="20"/>
+          <w:u w:val="none"/>
+          <w:shd w:fill="auto" w:val="clear"/>
+          <w:vertAlign w:val="baseline"/>
+        </w:rPr>
+        <w:t>${</w:t>
+      </w:r>
+      <w:r>
+        <w:rPr>
+          <w:rFonts w:eastAsia="Arimo" w:cs="Arimo" w:ascii="Arimo" w:hAnsi="Arimo"/>
+          <w:b w:val="false"/>
+          <w:i/>
+          <w:caps w:val="false"/>
+          <w:smallCaps w:val="false"/>
+          <w:strike w:val="false"/>
+          <w:dstrike w:val="false"/>
+          <w:color w:val="000000"/>
+          <w:position w:val="0"/>
+          <w:sz w:val="20"/>
+          <w:sz w:val="20"/>
+          <w:szCs w:val="20"/>
+          <w:u w:val="none"/>
+          <w:shd w:fill="auto" w:val="clear"/>
+          <w:vertAlign w:val="baseline"/>
+        </w:rPr>
+        <w:t>text3</w:t>
+      </w:r>
+      <w:r>
+        <w:rPr>
+          <w:rFonts w:eastAsia="Arimo" w:cs="Arimo" w:ascii="Arimo" w:hAnsi="Arimo"/>
+          <w:b w:val="false"/>
+          <w:i/>
+          <w:caps w:val="false"/>
+          <w:smallCaps w:val="false"/>
+          <w:strike w:val="false"/>
+          <w:dstrike w:val="false"/>
+          <w:color w:val="000000"/>
+          <w:position w:val="0"/>
+          <w:sz w:val="20"/>
+          <w:sz w:val="20"/>
+          <w:szCs w:val="20"/>
+          <w:u w:val="none"/>
+          <w:shd w:fill="auto" w:val="clear"/>
+          <w:vertAlign w:val="baseline"/>
+        </w:rPr>
+        <w:t>}</w:t>
+      </w:r>
+      <w:r>
+        <w:rPr>
+          <w:rFonts w:eastAsia="Arimo" w:cs="Arimo" w:ascii="Arimo" w:hAnsi="Arimo"/>
+          <w:b w:val="false"/>
+          <w:i/>
+          <w:caps w:val="false"/>
+          <w:smallCaps w:val="false"/>
+          <w:strike w:val="false"/>
+          <w:dstrike w:val="false"/>
+          <w:color w:val="000000"/>
+          <w:position w:val="0"/>
+          <w:sz w:val="18"/>
+          <w:sz w:val="18"/>
+          <w:szCs w:val="18"/>
+          <w:u w:val="none"/>
+          <w:shd w:fill="auto" w:val="clear"/>
+          <w:vertAlign w:val="baseline"/>
+        </w:rPr>
+        <w:t xml:space="preserve"> đột xuất nhân sự đã được Giám đốc Điều hành phê duyệt ngày 26/09/2019.</w:t>
       </w:r>
     </w:p>
     <w:p>
@@ -954,7 +1010,29 @@
           <w:szCs w:val="20"/>
           <w:vertAlign w:val="baseline"/>
         </w:rPr>
-        <w:t xml:space="preserve"> Nay quyết định khen thưởng</w:t>
+        <w:t xml:space="preserve"> Nay quyết định ${</w:t>
+      </w:r>
+      <w:r>
+        <w:rPr>
+          <w:rFonts w:eastAsia="Arimo" w:cs="Arimo" w:ascii="Arimo" w:hAnsi="Arimo"/>
+          <w:position w:val="0"/>
+          <w:sz w:val="20"/>
+          <w:sz w:val="20"/>
+          <w:szCs w:val="20"/>
+          <w:vertAlign w:val="baseline"/>
+        </w:rPr>
+        <w:t>text3</w:t>
+      </w:r>
+      <w:r>
+        <w:rPr>
+          <w:rFonts w:eastAsia="Arimo" w:cs="Arimo" w:ascii="Arimo" w:hAnsi="Arimo"/>
+          <w:position w:val="0"/>
+          <w:sz w:val="20"/>
+          <w:sz w:val="20"/>
+          <w:szCs w:val="20"/>
+          <w:vertAlign w:val="baseline"/>
+        </w:rPr>
+        <w:t>}</w:t>
       </w:r>
       <w:r>
         <w:rPr>
@@ -1171,7 +1249,29 @@
           <w:szCs w:val="20"/>
           <w:vertAlign w:val="baseline"/>
         </w:rPr>
-        <w:t xml:space="preserve"> được thưởng mức </w:t>
+        <w:t xml:space="preserve"> ${</w:t>
+      </w:r>
+      <w:r>
+        <w:rPr>
+          <w:rFonts w:eastAsia="Arimo" w:cs="Arimo" w:ascii="Arimo" w:hAnsi="Arimo"/>
+          <w:position w:val="0"/>
+          <w:sz w:val="20"/>
+          <w:sz w:val="20"/>
+          <w:szCs w:val="20"/>
+          <w:vertAlign w:val="baseline"/>
+        </w:rPr>
+        <w:t>text1</w:t>
+      </w:r>
+      <w:r>
+        <w:rPr>
+          <w:rFonts w:eastAsia="Arimo" w:cs="Arimo" w:ascii="Arimo" w:hAnsi="Arimo"/>
+          <w:position w:val="0"/>
+          <w:sz w:val="20"/>
+          <w:sz w:val="20"/>
+          <w:szCs w:val="20"/>
+          <w:vertAlign w:val="baseline"/>
+        </w:rPr>
+        <w:t xml:space="preserve">} mức </w:t>
       </w:r>
       <w:r>
         <w:rPr>
@@ -1243,7 +1343,29 @@
           <w:szCs w:val="20"/>
           <w:vertAlign w:val="baseline"/>
         </w:rPr>
-        <w:t xml:space="preserve"> và được chi vào kỳ lương tháng</w:t>
+        <w:t xml:space="preserve"> và ${</w:t>
+      </w:r>
+      <w:r>
+        <w:rPr>
+          <w:rFonts w:eastAsia="Arimo" w:cs="Arimo" w:ascii="Arimo" w:hAnsi="Arimo"/>
+          <w:position w:val="0"/>
+          <w:sz w:val="20"/>
+          <w:sz w:val="20"/>
+          <w:szCs w:val="20"/>
+          <w:vertAlign w:val="baseline"/>
+        </w:rPr>
+        <w:t>text2</w:t>
+      </w:r>
+      <w:r>
+        <w:rPr>
+          <w:rFonts w:eastAsia="Arimo" w:cs="Arimo" w:ascii="Arimo" w:hAnsi="Arimo"/>
+          <w:position w:val="0"/>
+          <w:sz w:val="20"/>
+          <w:sz w:val="20"/>
+          <w:szCs w:val="20"/>
+          <w:vertAlign w:val="baseline"/>
+        </w:rPr>
+        <w:t>} vào kỳ lương tháng</w:t>
       </w:r>
       <w:r>
         <w:rPr>

</xml_diff>